<commit_message>
Ideas for further procedure
</commit_message>
<xml_diff>
--- a/Assignment.docx
+++ b/Assignment.docx
@@ -62,6 +62,8 @@
         </w:rPr>
         <w:t>Random Forest</w:t>
       </w:r>
+      <w:bookmarkStart w:id="0" w:name="_GoBack"/>
+      <w:bookmarkEnd w:id="0"/>
     </w:p>
     <w:p>
       <w:pPr>
@@ -339,8 +341,82 @@
           <w:lang w:val="en-US"/>
         </w:rPr>
       </w:pPr>
-      <w:bookmarkStart w:id="0" w:name="_GoBack"/>
-      <w:bookmarkEnd w:id="0"/>
+    </w:p>
+    <w:p>
+      <w:pPr>
+        <w:pStyle w:val="berschrift2"/>
+        <w:rPr>
+          <w:lang w:val="en-US"/>
+        </w:rPr>
+      </w:pPr>
+      <w:r>
+        <w:rPr>
+          <w:lang w:val="en-US"/>
+        </w:rPr>
+        <w:t xml:space="preserve">Idea </w:t>
+      </w:r>
+    </w:p>
+    <w:p>
+      <w:pPr>
+        <w:pStyle w:val="Listenabsatz"/>
+        <w:numPr>
+          <w:ilvl w:val="0"/>
+          <w:numId w:val="2"/>
+        </w:numPr>
+        <w:rPr>
+          <w:lang w:val="en-US"/>
+        </w:rPr>
+      </w:pPr>
+      <w:r>
+        <w:rPr>
+          <w:lang w:val="en-US"/>
+        </w:rPr>
+        <w:t>Choose t-SNE for visualization</w:t>
+      </w:r>
+    </w:p>
+    <w:p>
+      <w:pPr>
+        <w:pStyle w:val="Listenabsatz"/>
+        <w:numPr>
+          <w:ilvl w:val="0"/>
+          <w:numId w:val="2"/>
+        </w:numPr>
+        <w:rPr>
+          <w:lang w:val="en-US"/>
+        </w:rPr>
+      </w:pPr>
+      <w:r>
+        <w:rPr>
+          <w:lang w:val="en-US"/>
+        </w:rPr>
+        <w:t>Create new data via PCA</w:t>
+      </w:r>
+    </w:p>
+    <w:p>
+      <w:pPr>
+        <w:pStyle w:val="Listenabsatz"/>
+        <w:numPr>
+          <w:ilvl w:val="0"/>
+          <w:numId w:val="2"/>
+        </w:numPr>
+        <w:rPr>
+          <w:lang w:val="en-US"/>
+        </w:rPr>
+      </w:pPr>
+      <w:r>
+        <w:rPr>
+          <w:lang w:val="en-US"/>
+        </w:rPr>
+        <w:t>Use random forest for prediction</w:t>
+      </w:r>
+    </w:p>
+    <w:p>
+      <w:pPr>
+        <w:jc w:val="both"/>
+        <w:rPr>
+          <w:lang w:val="en-US"/>
+        </w:rPr>
+      </w:pPr>
     </w:p>
     <w:sectPr>
       <w:pgSz w:w="11906" w:h="16838"/>
@@ -467,8 +543,124 @@
       </w:rPr>
     </w:lvl>
   </w:abstractNum>
+  <w:abstractNum w:abstractNumId="1" w15:restartNumberingAfterBreak="0">
+    <w:nsid w:val="29904406"/>
+    <w:multiLevelType w:val="hybridMultilevel"/>
+    <w:tmpl w:val="BC768C96"/>
+    <w:lvl w:ilvl="0" w:tplc="04070005">
+      <w:start w:val="1"/>
+      <w:numFmt w:val="bullet"/>
+      <w:lvlText w:val=""/>
+      <w:lvlJc w:val="left"/>
+      <w:pPr>
+        <w:ind w:left="720" w:hanging="360"/>
+      </w:pPr>
+      <w:rPr>
+        <w:rFonts w:ascii="Wingdings" w:hAnsi="Wingdings" w:hint="default"/>
+      </w:rPr>
+    </w:lvl>
+    <w:lvl w:ilvl="1" w:tplc="04090003" w:tentative="1">
+      <w:start w:val="1"/>
+      <w:numFmt w:val="bullet"/>
+      <w:lvlText w:val="o"/>
+      <w:lvlJc w:val="left"/>
+      <w:pPr>
+        <w:ind w:left="1440" w:hanging="360"/>
+      </w:pPr>
+      <w:rPr>
+        <w:rFonts w:ascii="Courier New" w:hAnsi="Courier New" w:cs="Courier New" w:hint="default"/>
+      </w:rPr>
+    </w:lvl>
+    <w:lvl w:ilvl="2" w:tplc="04090005" w:tentative="1">
+      <w:start w:val="1"/>
+      <w:numFmt w:val="bullet"/>
+      <w:lvlText w:val=""/>
+      <w:lvlJc w:val="left"/>
+      <w:pPr>
+        <w:ind w:left="2160" w:hanging="360"/>
+      </w:pPr>
+      <w:rPr>
+        <w:rFonts w:ascii="Wingdings" w:hAnsi="Wingdings" w:hint="default"/>
+      </w:rPr>
+    </w:lvl>
+    <w:lvl w:ilvl="3" w:tplc="04090001" w:tentative="1">
+      <w:start w:val="1"/>
+      <w:numFmt w:val="bullet"/>
+      <w:lvlText w:val=""/>
+      <w:lvlJc w:val="left"/>
+      <w:pPr>
+        <w:ind w:left="2880" w:hanging="360"/>
+      </w:pPr>
+      <w:rPr>
+        <w:rFonts w:ascii="Symbol" w:hAnsi="Symbol" w:hint="default"/>
+      </w:rPr>
+    </w:lvl>
+    <w:lvl w:ilvl="4" w:tplc="04090003" w:tentative="1">
+      <w:start w:val="1"/>
+      <w:numFmt w:val="bullet"/>
+      <w:lvlText w:val="o"/>
+      <w:lvlJc w:val="left"/>
+      <w:pPr>
+        <w:ind w:left="3600" w:hanging="360"/>
+      </w:pPr>
+      <w:rPr>
+        <w:rFonts w:ascii="Courier New" w:hAnsi="Courier New" w:cs="Courier New" w:hint="default"/>
+      </w:rPr>
+    </w:lvl>
+    <w:lvl w:ilvl="5" w:tplc="04090005" w:tentative="1">
+      <w:start w:val="1"/>
+      <w:numFmt w:val="bullet"/>
+      <w:lvlText w:val=""/>
+      <w:lvlJc w:val="left"/>
+      <w:pPr>
+        <w:ind w:left="4320" w:hanging="360"/>
+      </w:pPr>
+      <w:rPr>
+        <w:rFonts w:ascii="Wingdings" w:hAnsi="Wingdings" w:hint="default"/>
+      </w:rPr>
+    </w:lvl>
+    <w:lvl w:ilvl="6" w:tplc="04090001" w:tentative="1">
+      <w:start w:val="1"/>
+      <w:numFmt w:val="bullet"/>
+      <w:lvlText w:val=""/>
+      <w:lvlJc w:val="left"/>
+      <w:pPr>
+        <w:ind w:left="5040" w:hanging="360"/>
+      </w:pPr>
+      <w:rPr>
+        <w:rFonts w:ascii="Symbol" w:hAnsi="Symbol" w:hint="default"/>
+      </w:rPr>
+    </w:lvl>
+    <w:lvl w:ilvl="7" w:tplc="04090003" w:tentative="1">
+      <w:start w:val="1"/>
+      <w:numFmt w:val="bullet"/>
+      <w:lvlText w:val="o"/>
+      <w:lvlJc w:val="left"/>
+      <w:pPr>
+        <w:ind w:left="5760" w:hanging="360"/>
+      </w:pPr>
+      <w:rPr>
+        <w:rFonts w:ascii="Courier New" w:hAnsi="Courier New" w:cs="Courier New" w:hint="default"/>
+      </w:rPr>
+    </w:lvl>
+    <w:lvl w:ilvl="8" w:tplc="04090005" w:tentative="1">
+      <w:start w:val="1"/>
+      <w:numFmt w:val="bullet"/>
+      <w:lvlText w:val=""/>
+      <w:lvlJc w:val="left"/>
+      <w:pPr>
+        <w:ind w:left="6480" w:hanging="360"/>
+      </w:pPr>
+      <w:rPr>
+        <w:rFonts w:ascii="Wingdings" w:hAnsi="Wingdings" w:hint="default"/>
+      </w:rPr>
+    </w:lvl>
+  </w:abstractNum>
   <w:num w:numId="1">
     <w:abstractNumId w:val="0"/>
+  </w:num>
+  <w:num w:numId="2">
+    <w:abstractNumId w:val="1"/>
   </w:num>
 </w:numbering>
 </file>
@@ -596,6 +788,7 @@
     <w:lsdException w:name="HTML Sample" w:semiHidden="1" w:unhideWhenUsed="1"/>
     <w:lsdException w:name="HTML Typewriter" w:semiHidden="1" w:unhideWhenUsed="1"/>
     <w:lsdException w:name="HTML Variable" w:semiHidden="1" w:unhideWhenUsed="1"/>
+    <w:lsdException w:name="Normal Table" w:semiHidden="1" w:unhideWhenUsed="1"/>
     <w:lsdException w:name="annotation subject" w:semiHidden="1" w:unhideWhenUsed="1"/>
     <w:lsdException w:name="No List" w:semiHidden="1" w:unhideWhenUsed="1"/>
     <w:lsdException w:name="Outline List 1" w:semiHidden="1" w:unhideWhenUsed="1"/>
@@ -640,6 +833,7 @@
     <w:lsdException w:name="Table Professional" w:semiHidden="1" w:unhideWhenUsed="1"/>
     <w:lsdException w:name="Table Subtle 1" w:semiHidden="1" w:unhideWhenUsed="1"/>
     <w:lsdException w:name="Table Subtle 2" w:semiHidden="1" w:unhideWhenUsed="1"/>
+    <w:lsdException w:name="Table Web 1" w:semiHidden="1" w:unhideWhenUsed="1"/>
     <w:lsdException w:name="Table Web 2" w:semiHidden="1" w:unhideWhenUsed="1"/>
     <w:lsdException w:name="Table Web 3" w:semiHidden="1" w:unhideWhenUsed="1"/>
     <w:lsdException w:name="Balloon Text" w:semiHidden="1" w:unhideWhenUsed="1"/>

</xml_diff>